<commit_message>
Bash scripts - Daniel Jovevski Homework
Bash scripts - Daniel Jovevski Homework
</commit_message>
<xml_diff>
--- a/Homework-7-BashScripts/Daniel Jovevski - Bash Scripts Homework.docx
+++ b/Homework-7-BashScripts/Daniel Jovevski - Bash Scripts Homework.docx
@@ -381,7 +381,18 @@
           <w:sz w:val="20"/>
           <w:szCs w:val="20"/>
         </w:rPr>
-        <w:t xml:space="preserve"> file, a directory, or another type of file. Also perform a </w:t>
+        <w:t xml:space="preserve"> file, a directory, or another type of file. Also perf</w:t>
+      </w:r>
+      <w:bookmarkStart w:id="0" w:name="_GoBack"/>
+      <w:bookmarkEnd w:id="0"/>
+      <w:r>
+        <w:rPr>
+          <w:rFonts w:ascii="CIDFont+F2" w:hAnsi="CIDFont+F2" w:cs="CIDFont+F2"/>
+          <w:color w:val="002060"/>
+          <w:sz w:val="20"/>
+          <w:szCs w:val="20"/>
+        </w:rPr>
+        <w:t xml:space="preserve">orm a </w:t>
       </w:r>
       <w:proofErr w:type="spellStart"/>
       <w:r>
@@ -451,7 +462,7 @@
           <w:szCs w:val="20"/>
         </w:rPr>
         <w:pict>
-          <v:shape id="_x0000_i1028" type="#_x0000_t75" style="width:398.75pt;height:250.35pt">
+          <v:shape id="_x0000_i1030" type="#_x0000_t75" style="width:468pt;height:262.9pt">
             <v:imagedata r:id="rId9" o:title="check_file"/>
           </v:shape>
         </w:pict>
@@ -484,7 +495,7 @@
           <w:szCs w:val="20"/>
         </w:rPr>
         <w:pict>
-          <v:shape id="_x0000_i1029" type="#_x0000_t75" style="width:468pt;height:254.2pt">
+          <v:shape id="_x0000_i1028" type="#_x0000_t75" style="width:468pt;height:254.2pt">
             <v:imagedata r:id="rId10" o:title="arguments"/>
           </v:shape>
         </w:pict>
@@ -526,8 +537,6 @@
         </w:rPr>
         <w:t xml:space="preserve"> </w:t>
       </w:r>
-      <w:bookmarkStart w:id="0" w:name="_GoBack"/>
-      <w:bookmarkEnd w:id="0"/>
       <w:r>
         <w:rPr>
           <w:rFonts w:ascii="CIDFont+F2" w:hAnsi="CIDFont+F2" w:cs="CIDFont+F2"/>
@@ -537,7 +546,7 @@
           <w:szCs w:val="20"/>
         </w:rPr>
         <w:pict>
-          <v:shape id="_x0000_i1030" type="#_x0000_t75" style="width:468pt;height:298.9pt">
+          <v:shape id="_x0000_i1029" type="#_x0000_t75" style="width:468pt;height:298.9pt">
             <v:imagedata r:id="rId11" o:title="name_serverruningtime"/>
           </v:shape>
         </w:pict>

</xml_diff>